<commit_message>
core built by claude, my lord and savior
</commit_message>
<xml_diff>
--- a/outline.docx
+++ b/outline.docx
@@ -744,12 +744,181 @@
     <w:p>
       <w:pPr>
         <w:spacing w:before="100" w:beforeAutospacing="1" w:after="100" w:afterAutospacing="1" w:line="240" w:lineRule="auto"/>
-        <w:outlineLvl w:val="1"/>
+        <w:outlineLvl w:val="2"/>
         <w:rPr>
           <w:rFonts w:eastAsia="Times New Roman" w:cs="Iosevka"/>
           <w:b/>
           <w:bCs/>
           <w:kern w:val="0"/>
+          <w:sz w:val="27"/>
+          <w:szCs w:val="27"/>
+          <w14:ligatures w14:val="none"/>
+        </w:rPr>
+      </w:pPr>
+      <w:r>
+        <w:rPr>
+          <w:rFonts w:eastAsia="Times New Roman" w:cs="Iosevka"/>
+          <w:b/>
+          <w:bCs/>
+          <w:kern w:val="0"/>
+          <w:sz w:val="27"/>
+          <w:szCs w:val="27"/>
+          <w14:ligatures w14:val="none"/>
+        </w:rPr>
+        <w:t>Development Plan</w:t>
+      </w:r>
+    </w:p>
+    <w:p>
+      <w:pPr>
+        <w:spacing w:before="100" w:beforeAutospacing="1" w:after="100" w:afterAutospacing="1" w:line="240" w:lineRule="auto"/>
+        <w:rPr>
+          <w:rFonts w:eastAsia="Times New Roman" w:cs="Iosevka"/>
+          <w:kern w:val="0"/>
+          <w14:ligatures w14:val="none"/>
+        </w:rPr>
+      </w:pPr>
+      <w:r>
+        <w:rPr>
+          <w:rFonts w:eastAsia="Times New Roman" w:cs="Iosevka"/>
+          <w:kern w:val="0"/>
+          <w14:ligatures w14:val="none"/>
+        </w:rPr>
+        <w:t>To any AI agent building the app</w:t>
+      </w:r>
+      <w:r>
+        <w:rPr>
+          <w:rFonts w:eastAsia="Times New Roman" w:cs="Iosevka"/>
+          <w:kern w:val="0"/>
+          <w14:ligatures w14:val="none"/>
+        </w:rPr>
+        <w:t>:</w:t>
+      </w:r>
+      <w:r>
+        <w:rPr>
+          <w:rFonts w:eastAsia="Times New Roman" w:cs="Iosevka"/>
+          <w:kern w:val="0"/>
+          <w14:ligatures w14:val="none"/>
+        </w:rPr>
+        <w:t xml:space="preserve"> create the </w:t>
+      </w:r>
+      <w:r>
+        <w:rPr>
+          <w:rFonts w:eastAsia="Times New Roman" w:cs="Iosevka"/>
+          <w:kern w:val="0"/>
+          <w14:ligatures w14:val="none"/>
+        </w:rPr>
+        <w:t>app sections in steps</w:t>
+      </w:r>
+      <w:r>
+        <w:rPr>
+          <w:rFonts w:eastAsia="Times New Roman" w:cs="Iosevka"/>
+          <w:kern w:val="0"/>
+          <w14:ligatures w14:val="none"/>
+        </w:rPr>
+        <w:t xml:space="preserve"> as follows, ending your response once finished. Wait for the user to prompt you to continue to the next step of development, to avoid exceeding the token limit and breaking your response in half.</w:t>
+      </w:r>
+    </w:p>
+    <w:p>
+      <w:pPr>
+        <w:pStyle w:val="ListParagraph"/>
+        <w:numPr>
+          <w:ilvl w:val="0"/>
+          <w:numId w:val="34"/>
+        </w:numPr>
+        <w:spacing w:before="100" w:beforeAutospacing="1" w:after="100" w:afterAutospacing="1" w:line="240" w:lineRule="auto"/>
+        <w:rPr>
+          <w:rFonts w:eastAsia="Times New Roman" w:cs="Iosevka"/>
+          <w:kern w:val="0"/>
+          <w14:ligatures w14:val="none"/>
+        </w:rPr>
+      </w:pPr>
+      <w:r>
+        <w:rPr>
+          <w:rFonts w:eastAsia="Times New Roman" w:cs="Iosevka"/>
+          <w:kern w:val="0"/>
+          <w14:ligatures w14:val="none"/>
+        </w:rPr>
+        <w:t>Core Application (Rust)</w:t>
+      </w:r>
+    </w:p>
+    <w:p>
+      <w:pPr>
+        <w:pStyle w:val="ListParagraph"/>
+        <w:numPr>
+          <w:ilvl w:val="0"/>
+          <w:numId w:val="34"/>
+        </w:numPr>
+        <w:spacing w:before="100" w:beforeAutospacing="1" w:after="100" w:afterAutospacing="1" w:line="240" w:lineRule="auto"/>
+        <w:rPr>
+          <w:rFonts w:eastAsia="Times New Roman" w:cs="Iosevka"/>
+          <w:kern w:val="0"/>
+          <w14:ligatures w14:val="none"/>
+        </w:rPr>
+      </w:pPr>
+      <w:r>
+        <w:rPr>
+          <w:rFonts w:eastAsia="Times New Roman" w:cs="Iosevka"/>
+          <w:kern w:val="0"/>
+          <w14:ligatures w14:val="none"/>
+        </w:rPr>
+        <w:t>Electron app</w:t>
+      </w:r>
+    </w:p>
+    <w:p>
+      <w:pPr>
+        <w:pStyle w:val="ListParagraph"/>
+        <w:numPr>
+          <w:ilvl w:val="0"/>
+          <w:numId w:val="34"/>
+        </w:numPr>
+        <w:spacing w:before="100" w:beforeAutospacing="1" w:after="100" w:afterAutospacing="1" w:line="240" w:lineRule="auto"/>
+        <w:rPr>
+          <w:rFonts w:eastAsia="Times New Roman" w:cs="Iosevka"/>
+          <w:kern w:val="0"/>
+          <w14:ligatures w14:val="none"/>
+        </w:rPr>
+      </w:pPr>
+      <w:r>
+        <w:rPr>
+          <w:rFonts w:eastAsia="Times New Roman" w:cs="Iosevka"/>
+          <w:kern w:val="0"/>
+          <w14:ligatures w14:val="none"/>
+        </w:rPr>
+        <w:t>Windows implementation</w:t>
+      </w:r>
+    </w:p>
+    <w:p>
+      <w:pPr>
+        <w:pStyle w:val="ListParagraph"/>
+        <w:numPr>
+          <w:ilvl w:val="0"/>
+          <w:numId w:val="34"/>
+        </w:numPr>
+        <w:spacing w:before="100" w:beforeAutospacing="1" w:after="100" w:afterAutospacing="1" w:line="240" w:lineRule="auto"/>
+        <w:rPr>
+          <w:rFonts w:eastAsia="Times New Roman" w:cs="Iosevka"/>
+          <w:kern w:val="0"/>
+          <w14:ligatures w14:val="none"/>
+        </w:rPr>
+      </w:pPr>
+      <w:r>
+        <w:rPr>
+          <w:rFonts w:eastAsia="Times New Roman" w:cs="Iosevka"/>
+          <w:kern w:val="0"/>
+          <w14:ligatures w14:val="none"/>
+        </w:rPr>
+        <w:t>MacOS implementation</w:t>
+      </w:r>
+    </w:p>
+    <w:p>
+      <w:pPr>
+        <w:spacing w:before="100" w:beforeAutospacing="1" w:after="100" w:afterAutospacing="1" w:line="240" w:lineRule="auto"/>
+        <w:outlineLvl w:val="1"/>
+        <w:rPr>
+          <w:rFonts w:eastAsia="Times New Roman" w:cs="Iosevka"/>
+          <w:b/>
+          <w:bCs/>
+          <w:kern w:val="0"/>
           <w:sz w:val="36"/>
           <w:szCs w:val="36"/>
           <w14:ligatures w14:val="none"/>
@@ -1256,6 +1425,7 @@
           <w:szCs w:val="27"/>
           <w14:ligatures w14:val="none"/>
         </w:rPr>
+        <w:lastRenderedPageBreak/>
         <w:t>Menu Bar Integration</w:t>
       </w:r>
     </w:p>
@@ -1529,7 +1699,6 @@
           <w:kern w:val="0"/>
           <w14:ligatures w14:val="none"/>
         </w:rPr>
-        <w:lastRenderedPageBreak/>
         <w:t>Pre-created Windows</w:t>
       </w:r>
       <w:r>
@@ -2160,6 +2329,7 @@
           <w:kern w:val="0"/>
           <w14:ligatures w14:val="none"/>
         </w:rPr>
+        <w:lastRenderedPageBreak/>
         <w:t>Show Notecard 1-9</w:t>
       </w:r>
     </w:p>
@@ -2405,7 +2575,6 @@
           <w:kern w:val="0"/>
           <w14:ligatures w14:val="none"/>
         </w:rPr>
-        <w:lastRenderedPageBreak/>
         <w:t>WS_EX_NOACTIVATE (doesn't steal focus)</w:t>
       </w:r>
     </w:p>
@@ -2983,6 +3152,7 @@
           <w:kern w:val="0"/>
           <w14:ligatures w14:val="none"/>
         </w:rPr>
+        <w:lastRenderedPageBreak/>
         <w:t xml:space="preserve">Notecard </w:t>
       </w:r>
       <w:r>
@@ -3272,7 +3442,6 @@
           <w:kern w:val="0"/>
           <w14:ligatures w14:val="none"/>
         </w:rPr>
-        <w:lastRenderedPageBreak/>
         <w:t>Checkbox for different modifier keys</w:t>
       </w:r>
     </w:p>
@@ -3669,6 +3838,7 @@
           <w:kern w:val="0"/>
           <w14:ligatures w14:val="none"/>
         </w:rPr>
+        <w:lastRenderedPageBreak/>
         <w:t>Message Types</w:t>
       </w:r>
       <w:r>
@@ -4009,7 +4179,6 @@
           <w:szCs w:val="27"/>
           <w14:ligatures w14:val="none"/>
         </w:rPr>
-        <w:lastRenderedPageBreak/>
         <w:t>Error Handling</w:t>
       </w:r>
     </w:p>
@@ -4571,6 +4740,7 @@
           <w:kern w:val="0"/>
           <w14:ligatures w14:val="none"/>
         </w:rPr>
+        <w:lastRenderedPageBreak/>
         <w:t xml:space="preserve">The notecard auto-hides; the user can dismiss it by pressing </w:t>
       </w:r>
       <w:r>
@@ -6163,6 +6333,95 @@
     </w:lvl>
   </w:abstractNum>
   <w:abstractNum w:abstractNumId="9" w15:restartNumberingAfterBreak="0">
+    <w:nsid w:val="23A34B92"/>
+    <w:multiLevelType w:val="hybridMultilevel"/>
+    <w:tmpl w:val="801E8B70"/>
+    <w:lvl w:ilvl="0" w:tplc="0409000F">
+      <w:start w:val="1"/>
+      <w:numFmt w:val="decimal"/>
+      <w:lvlText w:val="%1."/>
+      <w:lvlJc w:val="left"/>
+      <w:pPr>
+        <w:ind w:left="720" w:hanging="360"/>
+      </w:pPr>
+      <w:rPr>
+        <w:rFonts w:hint="default"/>
+      </w:rPr>
+    </w:lvl>
+    <w:lvl w:ilvl="1" w:tplc="04090019" w:tentative="1">
+      <w:start w:val="1"/>
+      <w:numFmt w:val="lowerLetter"/>
+      <w:lvlText w:val="%2."/>
+      <w:lvlJc w:val="left"/>
+      <w:pPr>
+        <w:ind w:left="1440" w:hanging="360"/>
+      </w:pPr>
+    </w:lvl>
+    <w:lvl w:ilvl="2" w:tplc="0409001B" w:tentative="1">
+      <w:start w:val="1"/>
+      <w:numFmt w:val="lowerRoman"/>
+      <w:lvlText w:val="%3."/>
+      <w:lvlJc w:val="right"/>
+      <w:pPr>
+        <w:ind w:left="2160" w:hanging="180"/>
+      </w:pPr>
+    </w:lvl>
+    <w:lvl w:ilvl="3" w:tplc="0409000F" w:tentative="1">
+      <w:start w:val="1"/>
+      <w:numFmt w:val="decimal"/>
+      <w:lvlText w:val="%4."/>
+      <w:lvlJc w:val="left"/>
+      <w:pPr>
+        <w:ind w:left="2880" w:hanging="360"/>
+      </w:pPr>
+    </w:lvl>
+    <w:lvl w:ilvl="4" w:tplc="04090019" w:tentative="1">
+      <w:start w:val="1"/>
+      <w:numFmt w:val="lowerLetter"/>
+      <w:lvlText w:val="%5."/>
+      <w:lvlJc w:val="left"/>
+      <w:pPr>
+        <w:ind w:left="3600" w:hanging="360"/>
+      </w:pPr>
+    </w:lvl>
+    <w:lvl w:ilvl="5" w:tplc="0409001B" w:tentative="1">
+      <w:start w:val="1"/>
+      <w:numFmt w:val="lowerRoman"/>
+      <w:lvlText w:val="%6."/>
+      <w:lvlJc w:val="right"/>
+      <w:pPr>
+        <w:ind w:left="4320" w:hanging="180"/>
+      </w:pPr>
+    </w:lvl>
+    <w:lvl w:ilvl="6" w:tplc="0409000F" w:tentative="1">
+      <w:start w:val="1"/>
+      <w:numFmt w:val="decimal"/>
+      <w:lvlText w:val="%7."/>
+      <w:lvlJc w:val="left"/>
+      <w:pPr>
+        <w:ind w:left="5040" w:hanging="360"/>
+      </w:pPr>
+    </w:lvl>
+    <w:lvl w:ilvl="7" w:tplc="04090019" w:tentative="1">
+      <w:start w:val="1"/>
+      <w:numFmt w:val="lowerLetter"/>
+      <w:lvlText w:val="%8."/>
+      <w:lvlJc w:val="left"/>
+      <w:pPr>
+        <w:ind w:left="5760" w:hanging="360"/>
+      </w:pPr>
+    </w:lvl>
+    <w:lvl w:ilvl="8" w:tplc="0409001B" w:tentative="1">
+      <w:start w:val="1"/>
+      <w:numFmt w:val="lowerRoman"/>
+      <w:lvlText w:val="%9."/>
+      <w:lvlJc w:val="right"/>
+      <w:pPr>
+        <w:ind w:left="6480" w:hanging="180"/>
+      </w:pPr>
+    </w:lvl>
+  </w:abstractNum>
+  <w:abstractNum w:abstractNumId="10" w15:restartNumberingAfterBreak="0">
     <w:nsid w:val="26D0240F"/>
     <w:multiLevelType w:val="multilevel"/>
     <w:tmpl w:val="0BEEFA26"/>
@@ -6311,7 +6570,7 @@
       </w:rPr>
     </w:lvl>
   </w:abstractNum>
-  <w:abstractNum w:abstractNumId="10" w15:restartNumberingAfterBreak="0">
+  <w:abstractNum w:abstractNumId="11" w15:restartNumberingAfterBreak="0">
     <w:nsid w:val="2BD30A97"/>
     <w:multiLevelType w:val="multilevel"/>
     <w:tmpl w:val="070EF5BA"/>
@@ -6460,7 +6719,7 @@
       </w:rPr>
     </w:lvl>
   </w:abstractNum>
-  <w:abstractNum w:abstractNumId="11" w15:restartNumberingAfterBreak="0">
+  <w:abstractNum w:abstractNumId="12" w15:restartNumberingAfterBreak="0">
     <w:nsid w:val="2BFB0877"/>
     <w:multiLevelType w:val="multilevel"/>
     <w:tmpl w:val="BFAEF38E"/>
@@ -6609,7 +6868,7 @@
       </w:rPr>
     </w:lvl>
   </w:abstractNum>
-  <w:abstractNum w:abstractNumId="12" w15:restartNumberingAfterBreak="0">
+  <w:abstractNum w:abstractNumId="13" w15:restartNumberingAfterBreak="0">
     <w:nsid w:val="2DE42E12"/>
     <w:multiLevelType w:val="multilevel"/>
     <w:tmpl w:val="3410BFC4"/>
@@ -6758,7 +7017,7 @@
       </w:rPr>
     </w:lvl>
   </w:abstractNum>
-  <w:abstractNum w:abstractNumId="13" w15:restartNumberingAfterBreak="0">
+  <w:abstractNum w:abstractNumId="14" w15:restartNumberingAfterBreak="0">
     <w:nsid w:val="35787FEE"/>
     <w:multiLevelType w:val="multilevel"/>
     <w:tmpl w:val="4AF27D08"/>
@@ -6907,7 +7166,7 @@
       </w:rPr>
     </w:lvl>
   </w:abstractNum>
-  <w:abstractNum w:abstractNumId="14" w15:restartNumberingAfterBreak="0">
+  <w:abstractNum w:abstractNumId="15" w15:restartNumberingAfterBreak="0">
     <w:nsid w:val="388D345B"/>
     <w:multiLevelType w:val="multilevel"/>
     <w:tmpl w:val="78946250"/>
@@ -7056,7 +7315,7 @@
       </w:rPr>
     </w:lvl>
   </w:abstractNum>
-  <w:abstractNum w:abstractNumId="15" w15:restartNumberingAfterBreak="0">
+  <w:abstractNum w:abstractNumId="16" w15:restartNumberingAfterBreak="0">
     <w:nsid w:val="39FE0C18"/>
     <w:multiLevelType w:val="multilevel"/>
     <w:tmpl w:val="6D5CFEE8"/>
@@ -7205,7 +7464,7 @@
       </w:rPr>
     </w:lvl>
   </w:abstractNum>
-  <w:abstractNum w:abstractNumId="16" w15:restartNumberingAfterBreak="0">
+  <w:abstractNum w:abstractNumId="17" w15:restartNumberingAfterBreak="0">
     <w:nsid w:val="3AB90373"/>
     <w:multiLevelType w:val="multilevel"/>
     <w:tmpl w:val="1C5C3882"/>
@@ -7354,7 +7613,7 @@
       </w:rPr>
     </w:lvl>
   </w:abstractNum>
-  <w:abstractNum w:abstractNumId="17" w15:restartNumberingAfterBreak="0">
+  <w:abstractNum w:abstractNumId="18" w15:restartNumberingAfterBreak="0">
     <w:nsid w:val="3F0266D7"/>
     <w:multiLevelType w:val="multilevel"/>
     <w:tmpl w:val="672A2A70"/>
@@ -7503,7 +7762,7 @@
       </w:rPr>
     </w:lvl>
   </w:abstractNum>
-  <w:abstractNum w:abstractNumId="18" w15:restartNumberingAfterBreak="0">
+  <w:abstractNum w:abstractNumId="19" w15:restartNumberingAfterBreak="0">
     <w:nsid w:val="41274742"/>
     <w:multiLevelType w:val="multilevel"/>
     <w:tmpl w:val="C45EE04A"/>
@@ -7652,7 +7911,7 @@
       </w:rPr>
     </w:lvl>
   </w:abstractNum>
-  <w:abstractNum w:abstractNumId="19" w15:restartNumberingAfterBreak="0">
+  <w:abstractNum w:abstractNumId="20" w15:restartNumberingAfterBreak="0">
     <w:nsid w:val="42114565"/>
     <w:multiLevelType w:val="multilevel"/>
     <w:tmpl w:val="03760B8E"/>
@@ -7765,7 +8024,7 @@
       </w:pPr>
     </w:lvl>
   </w:abstractNum>
-  <w:abstractNum w:abstractNumId="20" w15:restartNumberingAfterBreak="0">
+  <w:abstractNum w:abstractNumId="21" w15:restartNumberingAfterBreak="0">
     <w:nsid w:val="4D2D0987"/>
     <w:multiLevelType w:val="multilevel"/>
     <w:tmpl w:val="3FA2B0C4"/>
@@ -7914,7 +8173,7 @@
       </w:rPr>
     </w:lvl>
   </w:abstractNum>
-  <w:abstractNum w:abstractNumId="21" w15:restartNumberingAfterBreak="0">
+  <w:abstractNum w:abstractNumId="22" w15:restartNumberingAfterBreak="0">
     <w:nsid w:val="4F1A58CE"/>
     <w:multiLevelType w:val="multilevel"/>
     <w:tmpl w:val="45400004"/>
@@ -8063,7 +8322,7 @@
       </w:rPr>
     </w:lvl>
   </w:abstractNum>
-  <w:abstractNum w:abstractNumId="22" w15:restartNumberingAfterBreak="0">
+  <w:abstractNum w:abstractNumId="23" w15:restartNumberingAfterBreak="0">
     <w:nsid w:val="56BA6DEA"/>
     <w:multiLevelType w:val="multilevel"/>
     <w:tmpl w:val="DF7E7606"/>
@@ -8212,7 +8471,7 @@
       </w:rPr>
     </w:lvl>
   </w:abstractNum>
-  <w:abstractNum w:abstractNumId="23" w15:restartNumberingAfterBreak="0">
+  <w:abstractNum w:abstractNumId="24" w15:restartNumberingAfterBreak="0">
     <w:nsid w:val="5C267726"/>
     <w:multiLevelType w:val="multilevel"/>
     <w:tmpl w:val="75C47F62"/>
@@ -8325,7 +8584,7 @@
       </w:pPr>
     </w:lvl>
   </w:abstractNum>
-  <w:abstractNum w:abstractNumId="24" w15:restartNumberingAfterBreak="0">
+  <w:abstractNum w:abstractNumId="25" w15:restartNumberingAfterBreak="0">
     <w:nsid w:val="5E5232F9"/>
     <w:multiLevelType w:val="multilevel"/>
     <w:tmpl w:val="76088456"/>
@@ -8474,7 +8733,7 @@
       </w:rPr>
     </w:lvl>
   </w:abstractNum>
-  <w:abstractNum w:abstractNumId="25" w15:restartNumberingAfterBreak="0">
+  <w:abstractNum w:abstractNumId="26" w15:restartNumberingAfterBreak="0">
     <w:nsid w:val="624A7DC0"/>
     <w:multiLevelType w:val="multilevel"/>
     <w:tmpl w:val="F0E2D5A8"/>
@@ -8623,7 +8882,7 @@
       </w:rPr>
     </w:lvl>
   </w:abstractNum>
-  <w:abstractNum w:abstractNumId="26" w15:restartNumberingAfterBreak="0">
+  <w:abstractNum w:abstractNumId="27" w15:restartNumberingAfterBreak="0">
     <w:nsid w:val="62907DC0"/>
     <w:multiLevelType w:val="multilevel"/>
     <w:tmpl w:val="E6108E60"/>
@@ -8772,7 +9031,7 @@
       </w:rPr>
     </w:lvl>
   </w:abstractNum>
-  <w:abstractNum w:abstractNumId="27" w15:restartNumberingAfterBreak="0">
+  <w:abstractNum w:abstractNumId="28" w15:restartNumberingAfterBreak="0">
     <w:nsid w:val="63981543"/>
     <w:multiLevelType w:val="multilevel"/>
     <w:tmpl w:val="A9FA7B04"/>
@@ -8921,7 +9180,7 @@
       </w:rPr>
     </w:lvl>
   </w:abstractNum>
-  <w:abstractNum w:abstractNumId="28" w15:restartNumberingAfterBreak="0">
+  <w:abstractNum w:abstractNumId="29" w15:restartNumberingAfterBreak="0">
     <w:nsid w:val="66BB5B0F"/>
     <w:multiLevelType w:val="multilevel"/>
     <w:tmpl w:val="106A14CE"/>
@@ -9070,7 +9329,7 @@
       </w:rPr>
     </w:lvl>
   </w:abstractNum>
-  <w:abstractNum w:abstractNumId="29" w15:restartNumberingAfterBreak="0">
+  <w:abstractNum w:abstractNumId="30" w15:restartNumberingAfterBreak="0">
     <w:nsid w:val="6DBD4422"/>
     <w:multiLevelType w:val="multilevel"/>
     <w:tmpl w:val="429AA0B4"/>
@@ -9219,7 +9478,7 @@
       </w:rPr>
     </w:lvl>
   </w:abstractNum>
-  <w:abstractNum w:abstractNumId="30" w15:restartNumberingAfterBreak="0">
+  <w:abstractNum w:abstractNumId="31" w15:restartNumberingAfterBreak="0">
     <w:nsid w:val="70216B30"/>
     <w:multiLevelType w:val="multilevel"/>
     <w:tmpl w:val="B0FA0A9C"/>
@@ -9332,7 +9591,7 @@
       </w:pPr>
     </w:lvl>
   </w:abstractNum>
-  <w:abstractNum w:abstractNumId="31" w15:restartNumberingAfterBreak="0">
+  <w:abstractNum w:abstractNumId="32" w15:restartNumberingAfterBreak="0">
     <w:nsid w:val="72B31897"/>
     <w:multiLevelType w:val="multilevel"/>
     <w:tmpl w:val="1E60BE1C"/>
@@ -9481,7 +9740,7 @@
       </w:rPr>
     </w:lvl>
   </w:abstractNum>
-  <w:abstractNum w:abstractNumId="32" w15:restartNumberingAfterBreak="0">
+  <w:abstractNum w:abstractNumId="33" w15:restartNumberingAfterBreak="0">
     <w:nsid w:val="75191F2E"/>
     <w:multiLevelType w:val="multilevel"/>
     <w:tmpl w:val="AFD64054"/>
@@ -9631,91 +9890,91 @@
     </w:lvl>
   </w:abstractNum>
   <w:num w:numId="1" w16cid:durableId="748305275">
-    <w:abstractNumId w:val="17"/>
+    <w:abstractNumId w:val="18"/>
   </w:num>
   <w:num w:numId="2" w16cid:durableId="632635706">
-    <w:abstractNumId w:val="12"/>
+    <w:abstractNumId w:val="13"/>
   </w:num>
   <w:num w:numId="3" w16cid:durableId="1072898424">
     <w:abstractNumId w:val="1"/>
   </w:num>
   <w:num w:numId="4" w16cid:durableId="602416918">
-    <w:abstractNumId w:val="11"/>
+    <w:abstractNumId w:val="12"/>
   </w:num>
   <w:num w:numId="5" w16cid:durableId="96561848">
-    <w:abstractNumId w:val="14"/>
+    <w:abstractNumId w:val="15"/>
   </w:num>
   <w:num w:numId="6" w16cid:durableId="498815182">
-    <w:abstractNumId w:val="24"/>
+    <w:abstractNumId w:val="25"/>
   </w:num>
   <w:num w:numId="7" w16cid:durableId="283275878">
-    <w:abstractNumId w:val="18"/>
+    <w:abstractNumId w:val="19"/>
   </w:num>
   <w:num w:numId="8" w16cid:durableId="1949044623">
-    <w:abstractNumId w:val="31"/>
+    <w:abstractNumId w:val="32"/>
   </w:num>
   <w:num w:numId="9" w16cid:durableId="962268641">
     <w:abstractNumId w:val="6"/>
   </w:num>
   <w:num w:numId="10" w16cid:durableId="951059811">
-    <w:abstractNumId w:val="10"/>
+    <w:abstractNumId w:val="11"/>
   </w:num>
   <w:num w:numId="11" w16cid:durableId="441464017">
-    <w:abstractNumId w:val="22"/>
+    <w:abstractNumId w:val="23"/>
   </w:num>
   <w:num w:numId="12" w16cid:durableId="1341736138">
-    <w:abstractNumId w:val="26"/>
+    <w:abstractNumId w:val="27"/>
   </w:num>
   <w:num w:numId="13" w16cid:durableId="803817026">
-    <w:abstractNumId w:val="16"/>
+    <w:abstractNumId w:val="17"/>
   </w:num>
   <w:num w:numId="14" w16cid:durableId="1406563648">
     <w:abstractNumId w:val="7"/>
   </w:num>
   <w:num w:numId="15" w16cid:durableId="1353804786">
-    <w:abstractNumId w:val="28"/>
+    <w:abstractNumId w:val="29"/>
   </w:num>
   <w:num w:numId="16" w16cid:durableId="515659194">
-    <w:abstractNumId w:val="25"/>
+    <w:abstractNumId w:val="26"/>
   </w:num>
   <w:num w:numId="17" w16cid:durableId="740832525">
     <w:abstractNumId w:val="4"/>
   </w:num>
   <w:num w:numId="18" w16cid:durableId="1359162888">
-    <w:abstractNumId w:val="29"/>
+    <w:abstractNumId w:val="30"/>
   </w:num>
   <w:num w:numId="19" w16cid:durableId="352150034">
-    <w:abstractNumId w:val="9"/>
+    <w:abstractNumId w:val="10"/>
   </w:num>
   <w:num w:numId="20" w16cid:durableId="332412041">
     <w:abstractNumId w:val="5"/>
   </w:num>
   <w:num w:numId="21" w16cid:durableId="490831036">
-    <w:abstractNumId w:val="13"/>
+    <w:abstractNumId w:val="14"/>
   </w:num>
   <w:num w:numId="22" w16cid:durableId="1064377898">
     <w:abstractNumId w:val="2"/>
   </w:num>
   <w:num w:numId="23" w16cid:durableId="1756054248">
-    <w:abstractNumId w:val="27"/>
+    <w:abstractNumId w:val="28"/>
   </w:num>
   <w:num w:numId="24" w16cid:durableId="324170027">
-    <w:abstractNumId w:val="32"/>
+    <w:abstractNumId w:val="33"/>
   </w:num>
   <w:num w:numId="25" w16cid:durableId="1893541952">
+    <w:abstractNumId w:val="22"/>
+  </w:num>
+  <w:num w:numId="26" w16cid:durableId="1643727457">
     <w:abstractNumId w:val="21"/>
   </w:num>
-  <w:num w:numId="26" w16cid:durableId="1643727457">
+  <w:num w:numId="27" w16cid:durableId="1589925545">
     <w:abstractNumId w:val="20"/>
   </w:num>
-  <w:num w:numId="27" w16cid:durableId="1589925545">
-    <w:abstractNumId w:val="19"/>
-  </w:num>
   <w:num w:numId="28" w16cid:durableId="521674239">
-    <w:abstractNumId w:val="23"/>
+    <w:abstractNumId w:val="24"/>
   </w:num>
   <w:num w:numId="29" w16cid:durableId="1074470690">
-    <w:abstractNumId w:val="30"/>
+    <w:abstractNumId w:val="31"/>
   </w:num>
   <w:num w:numId="30" w16cid:durableId="1420251288">
     <w:abstractNumId w:val="3"/>
@@ -9724,10 +9983,13 @@
     <w:abstractNumId w:val="0"/>
   </w:num>
   <w:num w:numId="32" w16cid:durableId="1534532890">
-    <w:abstractNumId w:val="15"/>
+    <w:abstractNumId w:val="16"/>
   </w:num>
   <w:num w:numId="33" w16cid:durableId="473526601">
     <w:abstractNumId w:val="8"/>
+  </w:num>
+  <w:num w:numId="34" w16cid:durableId="1162311128">
+    <w:abstractNumId w:val="9"/>
   </w:num>
 </w:numbering>
 </file>

</xml_diff>